<commit_message>
Update technical service to technical request, update header parameters to query parameters
</commit_message>
<xml_diff>
--- a/Technical Requests Dropwizard.docx
+++ b/Technical Requests Dropwizard.docx
@@ -45,7 +45,15 @@
       </w:pPr>
       <w:r>
         <w:rPr/>
-        <w:t>Each technical service has:</w:t>
+        <w:t xml:space="preserve">Each technical </w:t>
+      </w:r>
+      <w:r>
+        <w:rPr/>
+        <w:t>request</w:t>
+      </w:r>
+      <w:r>
+        <w:rPr/>
+        <w:t xml:space="preserve"> has:</w:t>
       </w:r>
     </w:p>
     <w:p>
@@ -2309,6 +2317,7 @@
     <w:qFormat/>
     <w:pPr>
       <w:widowControl/>
+      <w:suppressAutoHyphens w:val="true"/>
       <w:bidi w:val="0"/>
       <w:spacing w:lineRule="auto" w:line="259" w:before="0" w:after="160"/>
       <w:jc w:val="left"/>

</xml_diff>

<commit_message>
Update activity to normal form and add technical service and activity many to many table schema
</commit_message>
<xml_diff>
--- a/Technical Requests Dropwizard.docx
+++ b/Technical Requests Dropwizard.docx
@@ -45,15 +45,7 @@
       </w:pPr>
       <w:r>
         <w:rPr/>
-        <w:t xml:space="preserve">Each technical </w:t>
-      </w:r>
-      <w:r>
-        <w:rPr/>
-        <w:t>request</w:t>
-      </w:r>
-      <w:r>
-        <w:rPr/>
-        <w:t xml:space="preserve"> has:</w:t>
+        <w:t>Each technical request has:</w:t>
       </w:r>
     </w:p>
     <w:p>
@@ -126,7 +118,15 @@
       </w:pPr>
       <w:r>
         <w:rPr/>
-        <w:t>Blocks (one or more) to which it applies (one technical service applies to a subset or all the blocks in the enterprise)</w:t>
+        <w:t xml:space="preserve">Blocks (one or more) to which it applies (one technical </w:t>
+      </w:r>
+      <w:r>
+        <w:rPr/>
+        <w:t>request</w:t>
+      </w:r>
+      <w:r>
+        <w:rPr/>
+        <w:t xml:space="preserve"> applies to a subset or all the blocks in the enterprise)</w:t>
       </w:r>
     </w:p>
     <w:p>
@@ -142,7 +142,15 @@
       </w:pPr>
       <w:r>
         <w:rPr/>
-        <w:t>Systems (one or more) to which it applies (one technical service applies to a subset or all the systems in the enterprise)</w:t>
+        <w:t xml:space="preserve">Systems (one or more) to which it applies (one technical </w:t>
+      </w:r>
+      <w:r>
+        <w:rPr/>
+        <w:t>request</w:t>
+      </w:r>
+      <w:r>
+        <w:rPr/>
+        <w:t xml:space="preserve"> applies to a subset or all the systems in the enterprise)</w:t>
       </w:r>
     </w:p>
     <w:p>

</xml_diff>